<commit_message>
j'ai enfilé la soubrette, c'est tout propre hihi
</commit_message>
<xml_diff>
--- a/res/cr2.docx
+++ b/res/cr2.docx
@@ -114,17 +114,12 @@
               <w:jc w:val="both"/>
             </w:pPr>
             <w:r>
-              <w:rPr>
-                <w:noProof/>
-              </w:rPr>
-            </w:r>
-            <w:r>
               <w:pict w14:anchorId="15256A99">
                 <v:shapetype id="_x0000_t202" coordsize="21600,21600" o:spt="202" path="m,l,21600r21600,l21600,xe">
                   <v:stroke joinstyle="miter"/>
                   <v:path gradientshapeok="t" o:connecttype="rect"/>
                 </v:shapetype>
-                <v:shape id="Zone de texte 8" o:spid="_x0000_s1030" type="#_x0000_t202" style="width:277.85pt;height:2in;visibility:visible;mso-wrap-style:square;mso-left-percent:-10001;mso-top-percent:-10001;mso-position-horizontal:absolute;mso-position-horizontal-relative:char;mso-position-vertical:absolute;mso-position-vertical-relative:line;mso-left-percent:-10001;mso-top-percent:-10001;v-text-anchor:top" o:gfxdata="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" filled="f" stroked="f" strokeweight=".5pt">
+                <v:shape id="Zone de texte 8" o:spid="_x0000_s1031" type="#_x0000_t202" style="width:277.85pt;height:2in;visibility:visible;mso-wrap-style:square;mso-left-percent:-10001;mso-top-percent:-10001;mso-position-horizontal:absolute;mso-position-horizontal-relative:char;mso-position-vertical:absolute;mso-position-vertical-relative:line;mso-left-percent:-10001;mso-top-percent:-10001;v-text-anchor:top" filled="f" stroked="f" strokeweight=".5pt">
                   <v:textbox>
                     <w:txbxContent>
                       <w:p>
@@ -163,13 +158,8 @@
               <w:jc w:val="both"/>
             </w:pPr>
             <w:r>
-              <w:rPr>
-                <w:noProof/>
-              </w:rPr>
-            </w:r>
-            <w:r>
               <w:pict w14:anchorId="5C13EE2A">
-                <v:line id="Connecteur droit 5" o:spid="_x0000_s1029" alt="séparateur de texte" style="visibility:visible;mso-wrap-style:square;mso-left-percent:-10001;mso-top-percent:-10001;mso-position-horizontal:absolute;mso-position-horizontal-relative:char;mso-position-vertical:absolute;mso-position-vertical-relative:line;mso-left-percent:-10001;mso-top-percent:-10001" from="0,0" to="109.5pt,0" o:gfxdata="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" strokecolor="#44546a [3215]" strokeweight="3pt">
+                <v:line id="Connecteur droit 5" o:spid="_x0000_s1030" alt="séparateur de texte" style="visibility:visible;mso-wrap-style:square;mso-left-percent:-10001;mso-top-percent:-10001;mso-position-horizontal:absolute;mso-position-horizontal-relative:char;mso-position-vertical:absolute;mso-position-vertical-relative:line;mso-left-percent:-10001;mso-top-percent:-10001" from="0,0" to="109.5pt,0" strokecolor="#44546a [3215]" strokeweight="3pt">
                   <v:stroke joinstyle="miter"/>
                   <w10:wrap type="none"/>
                   <w10:anchorlock/>
@@ -271,7 +261,7 @@
                 <w:noProof/>
                 <w:lang w:bidi="fr-FR"/>
               </w:rPr>
-              <w:t>7 mai</w:t>
+              <w:t>8 mai</w:t>
             </w:r>
             <w:r>
               <w:rPr>
@@ -292,13 +282,8 @@
               </w:rPr>
             </w:pPr>
             <w:r>
-              <w:rPr>
-                <w:noProof/>
-              </w:rPr>
-            </w:r>
-            <w:r>
               <w:pict w14:anchorId="13345C6E">
-                <v:line id="Connecteur droit 6" o:spid="_x0000_s1027" alt="séparateur de texte" style="visibility:visible;mso-wrap-style:square;mso-left-percent:-10001;mso-top-percent:-10001;mso-position-horizontal:absolute;mso-position-horizontal-relative:char;mso-position-vertical:absolute;mso-position-vertical-relative:line;mso-left-percent:-10001;mso-top-percent:-10001" from="0,0" to="117.65pt,0" o:gfxdata="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" strokecolor="#44546a [3215]" strokeweight="3pt">
+                <v:line id="Connecteur droit 6" o:spid="_x0000_s1029" alt="séparateur de texte" style="visibility:visible;mso-wrap-style:square;mso-left-percent:-10001;mso-top-percent:-10001;mso-position-horizontal:absolute;mso-position-horizontal-relative:char;mso-position-vertical:absolute;mso-position-vertical-relative:line;mso-left-percent:-10001;mso-top-percent:-10001" from="0,0" to="117.65pt,0" strokecolor="#44546a [3215]" strokeweight="3pt">
                   <v:stroke joinstyle="miter"/>
                   <w10:wrap type="none"/>
                   <w10:anchorlock/>
@@ -359,22 +344,22 @@
             <w:pPr>
               <w:jc w:val="both"/>
               <w:rPr>
-                <w:sz w:val="24"/>
-                <w:szCs w:val="20"/>
-              </w:rPr>
-            </w:pPr>
-            <w:r>
-              <w:rPr>
-                <w:sz w:val="22"/>
-                <w:szCs w:val="18"/>
+                <w:sz w:val="21"/>
+                <w:szCs w:val="21"/>
+              </w:rPr>
+            </w:pPr>
+            <w:r>
+              <w:rPr>
+                <w:sz w:val="21"/>
+                <w:szCs w:val="21"/>
               </w:rPr>
               <w:t xml:space="preserve">Théo </w:t>
             </w:r>
             <w:proofErr w:type="spellStart"/>
             <w:r>
               <w:rPr>
-                <w:sz w:val="22"/>
-                <w:szCs w:val="18"/>
+                <w:sz w:val="21"/>
+                <w:szCs w:val="21"/>
               </w:rPr>
               <w:t>Franos</w:t>
             </w:r>
@@ -3599,8 +3584,12 @@
       <w:pPr>
         <w:jc w:val="both"/>
         <w:sectPr>
-          <w:footerReference w:type="default" r:id="rId10"/>
-          <w:footerReference w:type="first" r:id="rId11"/>
+          <w:headerReference w:type="even" r:id="rId10"/>
+          <w:headerReference w:type="default" r:id="rId11"/>
+          <w:footerReference w:type="even" r:id="rId12"/>
+          <w:footerReference w:type="default" r:id="rId13"/>
+          <w:headerReference w:type="first" r:id="rId14"/>
+          <w:footerReference w:type="first" r:id="rId15"/>
           <w:pgSz w:w="11906" w:h="16838" w:code="9"/>
           <w:pgMar w:top="720" w:right="936" w:bottom="720" w:left="936" w:header="0" w:footer="289" w:gutter="0"/>
           <w:cols w:space="720"/>
@@ -5275,7 +5264,7 @@
                     <pic:cNvPicPr/>
                   </pic:nvPicPr>
                   <pic:blipFill>
-                    <a:blip r:embed="rId12">
+                    <a:blip r:embed="rId16">
                       <a:extLst>
                         <a:ext uri="{28A0092B-C50C-407E-A947-70E740481C1C}">
                           <a14:useLocalDpi xmlns:a14="http://schemas.microsoft.com/office/drawing/2010/main" val="0"/>
@@ -5330,7 +5319,7 @@
                     <pic:cNvPicPr/>
                   </pic:nvPicPr>
                   <pic:blipFill>
-                    <a:blip r:embed="rId13"/>
+                    <a:blip r:embed="rId17"/>
                     <a:stretch>
                       <a:fillRect/>
                     </a:stretch>
@@ -5457,8 +5446,8 @@
           <w:oMath/>
         </w:rPr>
         <w:sectPr>
-          <w:headerReference w:type="default" r:id="rId14"/>
-          <w:footerReference w:type="default" r:id="rId15"/>
+          <w:headerReference w:type="default" r:id="rId18"/>
+          <w:footerReference w:type="default" r:id="rId19"/>
           <w:type w:val="continuous"/>
           <w:pgSz w:w="11906" w:h="16838" w:code="9"/>
           <w:pgMar w:top="720" w:right="936" w:bottom="720" w:left="936" w:header="0" w:footer="289" w:gutter="0"/>
@@ -5671,8 +5660,8 @@
         <w:pStyle w:val="Titre3"/>
         <w:jc w:val="both"/>
         <w:sectPr>
-          <w:headerReference w:type="default" r:id="rId16"/>
-          <w:footerReference w:type="default" r:id="rId17"/>
+          <w:headerReference w:type="default" r:id="rId20"/>
+          <w:footerReference w:type="default" r:id="rId21"/>
           <w:type w:val="continuous"/>
           <w:pgSz w:w="11906" w:h="16838" w:code="9"/>
           <w:pgMar w:top="720" w:right="936" w:bottom="720" w:left="936" w:header="0" w:footer="289" w:gutter="0"/>
@@ -5957,7 +5946,7 @@
                     <pic:cNvPicPr/>
                   </pic:nvPicPr>
                   <pic:blipFill>
-                    <a:blip r:embed="rId18">
+                    <a:blip r:embed="rId22">
                       <a:extLst>
                         <a:ext uri="{28A0092B-C50C-407E-A947-70E740481C1C}">
                           <a14:useLocalDpi xmlns:a14="http://schemas.microsoft.com/office/drawing/2010/main" val="0"/>
@@ -6009,7 +5998,7 @@
                     <pic:cNvPicPr/>
                   </pic:nvPicPr>
                   <pic:blipFill>
-                    <a:blip r:embed="rId19"/>
+                    <a:blip r:embed="rId23"/>
                     <a:stretch>
                       <a:fillRect/>
                     </a:stretch>
@@ -6282,7 +6271,7 @@
                     <pic:cNvPicPr/>
                   </pic:nvPicPr>
                   <pic:blipFill>
-                    <a:blip r:embed="rId20">
+                    <a:blip r:embed="rId24">
                       <a:extLst>
                         <a:ext uri="{28A0092B-C50C-407E-A947-70E740481C1C}">
                           <a14:useLocalDpi xmlns:a14="http://schemas.microsoft.com/office/drawing/2010/main" val="0"/>
@@ -6334,7 +6323,7 @@
                     <pic:cNvPicPr/>
                   </pic:nvPicPr>
                   <pic:blipFill>
-                    <a:blip r:embed="rId21"/>
+                    <a:blip r:embed="rId25"/>
                     <a:stretch>
                       <a:fillRect/>
                     </a:stretch>
@@ -12726,7 +12715,7 @@
                   <w:rPr>
                     <w:rFonts w:ascii="Cambria Math" w:hAnsi="Cambria Math"/>
                   </w:rPr>
-                  <m:t>Pénélope</m:t>
+                  <m:t>Olivier</m:t>
                 </m:r>
               </m:e>
             </m:mr>
@@ -12762,7 +12751,7 @@
                   <w:rPr>
                     <w:rFonts w:ascii="Cambria Math" w:hAnsi="Cambria Math"/>
                   </w:rPr>
-                  <m:t>Olivier</m:t>
+                  <m:t>Pénélope</m:t>
                 </m:r>
                 <m:ctrlPr>
                   <w:rPr>
@@ -12866,7 +12855,10 @@
         <w:jc w:val="both"/>
       </w:pPr>
       <w:r>
-        <w:t>Pour un coût total de : 10,846</w:t>
+        <w:t xml:space="preserve">Pour un coût total de : </w:t>
+      </w:r>
+      <w:r>
+        <w:t>11,941</w:t>
       </w:r>
     </w:p>
     <w:p>
@@ -25369,7 +25361,7 @@
       <w:r>
         <w:tab/>
       </w:r>
-      <w:hyperlink r:id="rId22" w:history="1">
+      <w:hyperlink r:id="rId26" w:history="1">
         <w:r>
           <w:rPr>
             <w:rStyle w:val="Lienhypertexte"/>
@@ -25462,7 +25454,7 @@
     </w:p>
     <w:p/>
     <w:sectPr>
-      <w:headerReference w:type="default" r:id="rId23"/>
+      <w:headerReference w:type="default" r:id="rId27"/>
       <w:type w:val="continuous"/>
       <w:pgSz w:w="11906" w:h="16838" w:code="9"/>
       <w:pgMar w:top="720" w:right="936" w:bottom="720" w:left="936" w:header="0" w:footer="289" w:gutter="0"/>
@@ -25501,6 +25493,16 @@
 
 <file path=word/footer1.xml><?xml version="1.0" encoding="utf-8"?>
 <w:ftr xmlns:wpc="http://schemas.microsoft.com/office/word/2010/wordprocessingCanvas" xmlns:cx="http://schemas.microsoft.com/office/drawing/2014/chartex" xmlns:cx1="http://schemas.microsoft.com/office/drawing/2015/9/8/chartex" xmlns:cx2="http://schemas.microsoft.com/office/drawing/2015/10/21/chartex" xmlns:cx3="http://schemas.microsoft.com/office/drawing/2016/5/9/chartex" xmlns:cx4="http://schemas.microsoft.com/office/drawing/2016/5/10/chartex" xmlns:cx5="http://schemas.microsoft.com/office/drawing/2016/5/11/chartex" xmlns:cx6="http://schemas.microsoft.com/office/drawing/2016/5/12/chartex" xmlns:cx7="http://schemas.microsoft.com/office/drawing/2016/5/13/chartex" xmlns:cx8="http://schemas.microsoft.com/office/drawing/2016/5/14/chartex" xmlns:mc="http://schemas.openxmlformats.org/markup-compatibility/2006" xmlns:aink="http://schemas.microsoft.com/office/drawing/2016/ink" xmlns:am3d="http://schemas.microsoft.com/office/drawing/2017/model3d" xmlns:o="urn:schemas-microsoft-com:office:office" xmlns:oel="http://schemas.microsoft.com/office/2019/extlst" xmlns:r="http://schemas.openxmlformats.org/officeDocument/2006/relationships" xmlns:m="http://schemas.openxmlformats.org/officeDocument/2006/math" xmlns:v="urn:schemas-microsoft-com:vml" xmlns:wp14="http://schemas.microsoft.com/office/word/2010/wordprocessingDrawing" xmlns:wp="http://schemas.openxmlformats.org/drawingml/2006/wordprocessingDrawing" xmlns:w10="urn:schemas-microsoft-com:office:word" xmlns:w="http://schemas.openxmlformats.org/wordprocessingml/2006/main" xmlns:w14="http://schemas.microsoft.com/office/word/2010/wordml" xmlns:w15="http://schemas.microsoft.com/office/word/2012/wordml" xmlns:w16cex="http://schemas.microsoft.com/office/word/2018/wordml/cex" xmlns:w16cid="http://schemas.microsoft.com/office/word/2016/wordml/cid" xmlns:w16="http://schemas.microsoft.com/office/word/2018/wordml" xmlns:w16sdtdh="http://schemas.microsoft.com/office/word/2020/wordml/sdtdatahash" xmlns:w16se="http://schemas.microsoft.com/office/word/2015/wordml/symex" xmlns:wpg="http://schemas.microsoft.com/office/word/2010/wordprocessingGroup" xmlns:wpi="http://schemas.microsoft.com/office/word/2010/wordprocessingInk" xmlns:wne="http://schemas.microsoft.com/office/word/2006/wordml" xmlns:wps="http://schemas.microsoft.com/office/word/2010/wordprocessingShape" mc:Ignorable="w14 w15 w16se w16cid w16 w16cex w16sdtdh wp14">
+  <w:p>
+    <w:pPr>
+      <w:pStyle w:val="Pieddepage"/>
+    </w:pPr>
+  </w:p>
+</w:ftr>
+</file>
+
+<file path=word/footer2.xml><?xml version="1.0" encoding="utf-8"?>
+<w:ftr xmlns:wpc="http://schemas.microsoft.com/office/word/2010/wordprocessingCanvas" xmlns:cx="http://schemas.microsoft.com/office/drawing/2014/chartex" xmlns:cx1="http://schemas.microsoft.com/office/drawing/2015/9/8/chartex" xmlns:cx2="http://schemas.microsoft.com/office/drawing/2015/10/21/chartex" xmlns:cx3="http://schemas.microsoft.com/office/drawing/2016/5/9/chartex" xmlns:cx4="http://schemas.microsoft.com/office/drawing/2016/5/10/chartex" xmlns:cx5="http://schemas.microsoft.com/office/drawing/2016/5/11/chartex" xmlns:cx6="http://schemas.microsoft.com/office/drawing/2016/5/12/chartex" xmlns:cx7="http://schemas.microsoft.com/office/drawing/2016/5/13/chartex" xmlns:cx8="http://schemas.microsoft.com/office/drawing/2016/5/14/chartex" xmlns:mc="http://schemas.openxmlformats.org/markup-compatibility/2006" xmlns:aink="http://schemas.microsoft.com/office/drawing/2016/ink" xmlns:am3d="http://schemas.microsoft.com/office/drawing/2017/model3d" xmlns:o="urn:schemas-microsoft-com:office:office" xmlns:oel="http://schemas.microsoft.com/office/2019/extlst" xmlns:r="http://schemas.openxmlformats.org/officeDocument/2006/relationships" xmlns:m="http://schemas.openxmlformats.org/officeDocument/2006/math" xmlns:v="urn:schemas-microsoft-com:vml" xmlns:wp14="http://schemas.microsoft.com/office/word/2010/wordprocessingDrawing" xmlns:wp="http://schemas.openxmlformats.org/drawingml/2006/wordprocessingDrawing" xmlns:w10="urn:schemas-microsoft-com:office:word" xmlns:w="http://schemas.openxmlformats.org/wordprocessingml/2006/main" xmlns:w14="http://schemas.microsoft.com/office/word/2010/wordml" xmlns:w15="http://schemas.microsoft.com/office/word/2012/wordml" xmlns:w16cex="http://schemas.microsoft.com/office/word/2018/wordml/cex" xmlns:w16cid="http://schemas.microsoft.com/office/word/2016/wordml/cid" xmlns:w16="http://schemas.microsoft.com/office/word/2018/wordml" xmlns:w16sdtdh="http://schemas.microsoft.com/office/word/2020/wordml/sdtdatahash" xmlns:w16se="http://schemas.microsoft.com/office/word/2015/wordml/symex" xmlns:wpg="http://schemas.microsoft.com/office/word/2010/wordprocessingGroup" xmlns:wpi="http://schemas.microsoft.com/office/word/2010/wordprocessingInk" xmlns:wne="http://schemas.microsoft.com/office/word/2006/wordml" xmlns:wps="http://schemas.microsoft.com/office/word/2010/wordprocessingShape" mc:Ignorable="w14 w15 w16se w16cid w16 w16cex w16sdtdh wp14">
   <w:sdt>
     <w:sdtPr>
       <w:id w:val="-446153928"/>
@@ -25509,6 +25511,7 @@
         <w:docPartUnique/>
       </w:docPartObj>
     </w:sdtPr>
+    <w:sdtEndPr/>
     <w:sdtContent>
       <w:p>
         <w:pPr>
@@ -25536,7 +25539,7 @@
 </w:ftr>
 </file>
 
-<file path=word/footer2.xml><?xml version="1.0" encoding="utf-8"?>
+<file path=word/footer3.xml><?xml version="1.0" encoding="utf-8"?>
 <w:ftr xmlns:wpc="http://schemas.microsoft.com/office/word/2010/wordprocessingCanvas" xmlns:cx="http://schemas.microsoft.com/office/drawing/2014/chartex" xmlns:cx1="http://schemas.microsoft.com/office/drawing/2015/9/8/chartex" xmlns:cx2="http://schemas.microsoft.com/office/drawing/2015/10/21/chartex" xmlns:cx3="http://schemas.microsoft.com/office/drawing/2016/5/9/chartex" xmlns:cx4="http://schemas.microsoft.com/office/drawing/2016/5/10/chartex" xmlns:cx5="http://schemas.microsoft.com/office/drawing/2016/5/11/chartex" xmlns:cx6="http://schemas.microsoft.com/office/drawing/2016/5/12/chartex" xmlns:cx7="http://schemas.microsoft.com/office/drawing/2016/5/13/chartex" xmlns:cx8="http://schemas.microsoft.com/office/drawing/2016/5/14/chartex" xmlns:mc="http://schemas.openxmlformats.org/markup-compatibility/2006" xmlns:aink="http://schemas.microsoft.com/office/drawing/2016/ink" xmlns:am3d="http://schemas.microsoft.com/office/drawing/2017/model3d" xmlns:o="urn:schemas-microsoft-com:office:office" xmlns:oel="http://schemas.microsoft.com/office/2019/extlst" xmlns:r="http://schemas.openxmlformats.org/officeDocument/2006/relationships" xmlns:m="http://schemas.openxmlformats.org/officeDocument/2006/math" xmlns:v="urn:schemas-microsoft-com:vml" xmlns:wp14="http://schemas.microsoft.com/office/word/2010/wordprocessingDrawing" xmlns:wp="http://schemas.openxmlformats.org/drawingml/2006/wordprocessingDrawing" xmlns:w10="urn:schemas-microsoft-com:office:word" xmlns:w="http://schemas.openxmlformats.org/wordprocessingml/2006/main" xmlns:w14="http://schemas.microsoft.com/office/word/2010/wordml" xmlns:w15="http://schemas.microsoft.com/office/word/2012/wordml" xmlns:w16cex="http://schemas.microsoft.com/office/word/2018/wordml/cex" xmlns:w16cid="http://schemas.microsoft.com/office/word/2016/wordml/cid" xmlns:w16="http://schemas.microsoft.com/office/word/2018/wordml" xmlns:w16sdtdh="http://schemas.microsoft.com/office/word/2020/wordml/sdtdatahash" xmlns:w16se="http://schemas.microsoft.com/office/word/2015/wordml/symex" xmlns:wpg="http://schemas.microsoft.com/office/word/2010/wordprocessingGroup" xmlns:wpi="http://schemas.microsoft.com/office/word/2010/wordprocessingInk" xmlns:wne="http://schemas.microsoft.com/office/word/2006/wordml" xmlns:wps="http://schemas.microsoft.com/office/word/2010/wordprocessingShape" mc:Ignorable="w14 w15 w16se w16cid w16 w16cex w16sdtdh wp14">
   <w:p>
     <w:pPr>
@@ -25549,7 +25552,7 @@
 </w:ftr>
 </file>
 
-<file path=word/footer3.xml><?xml version="1.0" encoding="utf-8"?>
+<file path=word/footer4.xml><?xml version="1.0" encoding="utf-8"?>
 <w:ftr xmlns:wpc="http://schemas.microsoft.com/office/word/2010/wordprocessingCanvas" xmlns:cx="http://schemas.microsoft.com/office/drawing/2014/chartex" xmlns:cx1="http://schemas.microsoft.com/office/drawing/2015/9/8/chartex" xmlns:cx2="http://schemas.microsoft.com/office/drawing/2015/10/21/chartex" xmlns:cx3="http://schemas.microsoft.com/office/drawing/2016/5/9/chartex" xmlns:cx4="http://schemas.microsoft.com/office/drawing/2016/5/10/chartex" xmlns:cx5="http://schemas.microsoft.com/office/drawing/2016/5/11/chartex" xmlns:cx6="http://schemas.microsoft.com/office/drawing/2016/5/12/chartex" xmlns:cx7="http://schemas.microsoft.com/office/drawing/2016/5/13/chartex" xmlns:cx8="http://schemas.microsoft.com/office/drawing/2016/5/14/chartex" xmlns:mc="http://schemas.openxmlformats.org/markup-compatibility/2006" xmlns:aink="http://schemas.microsoft.com/office/drawing/2016/ink" xmlns:am3d="http://schemas.microsoft.com/office/drawing/2017/model3d" xmlns:o="urn:schemas-microsoft-com:office:office" xmlns:oel="http://schemas.microsoft.com/office/2019/extlst" xmlns:r="http://schemas.openxmlformats.org/officeDocument/2006/relationships" xmlns:m="http://schemas.openxmlformats.org/officeDocument/2006/math" xmlns:v="urn:schemas-microsoft-com:vml" xmlns:wp14="http://schemas.microsoft.com/office/word/2010/wordprocessingDrawing" xmlns:wp="http://schemas.openxmlformats.org/drawingml/2006/wordprocessingDrawing" xmlns:w10="urn:schemas-microsoft-com:office:word" xmlns:w="http://schemas.openxmlformats.org/wordprocessingml/2006/main" xmlns:w14="http://schemas.microsoft.com/office/word/2010/wordml" xmlns:w15="http://schemas.microsoft.com/office/word/2012/wordml" xmlns:w16cex="http://schemas.microsoft.com/office/word/2018/wordml/cex" xmlns:w16cid="http://schemas.microsoft.com/office/word/2016/wordml/cid" xmlns:w16="http://schemas.microsoft.com/office/word/2018/wordml" xmlns:w16sdtdh="http://schemas.microsoft.com/office/word/2020/wordml/sdtdatahash" xmlns:w16se="http://schemas.microsoft.com/office/word/2015/wordml/symex" xmlns:wpg="http://schemas.microsoft.com/office/word/2010/wordprocessingGroup" xmlns:wpi="http://schemas.microsoft.com/office/word/2010/wordprocessingInk" xmlns:wne="http://schemas.microsoft.com/office/word/2006/wordml" xmlns:wps="http://schemas.microsoft.com/office/word/2010/wordprocessingShape" mc:Ignorable="w14 w15 w16se w16cid w16 w16cex w16sdtdh wp14">
   <w:sdt>
     <w:sdtPr>
@@ -25559,6 +25562,7 @@
         <w:docPartUnique/>
       </w:docPartObj>
     </w:sdtPr>
+    <w:sdtEndPr/>
     <w:sdtContent>
       <w:p>
         <w:pPr>
@@ -25586,7 +25590,7 @@
 </w:ftr>
 </file>
 
-<file path=word/footer4.xml><?xml version="1.0" encoding="utf-8"?>
+<file path=word/footer5.xml><?xml version="1.0" encoding="utf-8"?>
 <w:ftr xmlns:wpc="http://schemas.microsoft.com/office/word/2010/wordprocessingCanvas" xmlns:cx="http://schemas.microsoft.com/office/drawing/2014/chartex" xmlns:cx1="http://schemas.microsoft.com/office/drawing/2015/9/8/chartex" xmlns:cx2="http://schemas.microsoft.com/office/drawing/2015/10/21/chartex" xmlns:cx3="http://schemas.microsoft.com/office/drawing/2016/5/9/chartex" xmlns:cx4="http://schemas.microsoft.com/office/drawing/2016/5/10/chartex" xmlns:cx5="http://schemas.microsoft.com/office/drawing/2016/5/11/chartex" xmlns:cx6="http://schemas.microsoft.com/office/drawing/2016/5/12/chartex" xmlns:cx7="http://schemas.microsoft.com/office/drawing/2016/5/13/chartex" xmlns:cx8="http://schemas.microsoft.com/office/drawing/2016/5/14/chartex" xmlns:mc="http://schemas.openxmlformats.org/markup-compatibility/2006" xmlns:aink="http://schemas.microsoft.com/office/drawing/2016/ink" xmlns:am3d="http://schemas.microsoft.com/office/drawing/2017/model3d" xmlns:o="urn:schemas-microsoft-com:office:office" xmlns:oel="http://schemas.microsoft.com/office/2019/extlst" xmlns:r="http://schemas.openxmlformats.org/officeDocument/2006/relationships" xmlns:m="http://schemas.openxmlformats.org/officeDocument/2006/math" xmlns:v="urn:schemas-microsoft-com:vml" xmlns:wp14="http://schemas.microsoft.com/office/word/2010/wordprocessingDrawing" xmlns:wp="http://schemas.openxmlformats.org/drawingml/2006/wordprocessingDrawing" xmlns:w10="urn:schemas-microsoft-com:office:word" xmlns:w="http://schemas.openxmlformats.org/wordprocessingml/2006/main" xmlns:w14="http://schemas.microsoft.com/office/word/2010/wordml" xmlns:w15="http://schemas.microsoft.com/office/word/2012/wordml" xmlns:w16cex="http://schemas.microsoft.com/office/word/2018/wordml/cex" xmlns:w16cid="http://schemas.microsoft.com/office/word/2016/wordml/cid" xmlns:w16="http://schemas.microsoft.com/office/word/2018/wordml" xmlns:w16sdtdh="http://schemas.microsoft.com/office/word/2020/wordml/sdtdatahash" xmlns:w16se="http://schemas.microsoft.com/office/word/2015/wordml/symex" xmlns:wpg="http://schemas.microsoft.com/office/word/2010/wordprocessingGroup" xmlns:wpi="http://schemas.microsoft.com/office/word/2010/wordprocessingInk" xmlns:wne="http://schemas.microsoft.com/office/word/2006/wordml" xmlns:wps="http://schemas.microsoft.com/office/word/2010/wordprocessingShape" mc:Ignorable="w14 w15 w16se w16cid w16 w16cex w16sdtdh wp14">
   <w:sdt>
     <w:sdtPr>
@@ -25596,6 +25600,7 @@
         <w:docPartUnique/>
       </w:docPartObj>
     </w:sdtPr>
+    <w:sdtEndPr/>
     <w:sdtContent>
       <w:p>
         <w:pPr>
@@ -25669,6 +25674,36 @@
 </file>
 
 <file path=word/header3.xml><?xml version="1.0" encoding="utf-8"?>
+<w:hdr xmlns:wpc="http://schemas.microsoft.com/office/word/2010/wordprocessingCanvas" xmlns:cx="http://schemas.microsoft.com/office/drawing/2014/chartex" xmlns:cx1="http://schemas.microsoft.com/office/drawing/2015/9/8/chartex" xmlns:cx2="http://schemas.microsoft.com/office/drawing/2015/10/21/chartex" xmlns:cx3="http://schemas.microsoft.com/office/drawing/2016/5/9/chartex" xmlns:cx4="http://schemas.microsoft.com/office/drawing/2016/5/10/chartex" xmlns:cx5="http://schemas.microsoft.com/office/drawing/2016/5/11/chartex" xmlns:cx6="http://schemas.microsoft.com/office/drawing/2016/5/12/chartex" xmlns:cx7="http://schemas.microsoft.com/office/drawing/2016/5/13/chartex" xmlns:cx8="http://schemas.microsoft.com/office/drawing/2016/5/14/chartex" xmlns:mc="http://schemas.openxmlformats.org/markup-compatibility/2006" xmlns:aink="http://schemas.microsoft.com/office/drawing/2016/ink" xmlns:am3d="http://schemas.microsoft.com/office/drawing/2017/model3d" xmlns:o="urn:schemas-microsoft-com:office:office" xmlns:oel="http://schemas.microsoft.com/office/2019/extlst" xmlns:r="http://schemas.openxmlformats.org/officeDocument/2006/relationships" xmlns:m="http://schemas.openxmlformats.org/officeDocument/2006/math" xmlns:v="urn:schemas-microsoft-com:vml" xmlns:wp14="http://schemas.microsoft.com/office/word/2010/wordprocessingDrawing" xmlns:wp="http://schemas.openxmlformats.org/drawingml/2006/wordprocessingDrawing" xmlns:w10="urn:schemas-microsoft-com:office:word" xmlns:w="http://schemas.openxmlformats.org/wordprocessingml/2006/main" xmlns:w14="http://schemas.microsoft.com/office/word/2010/wordml" xmlns:w15="http://schemas.microsoft.com/office/word/2012/wordml" xmlns:w16cex="http://schemas.microsoft.com/office/word/2018/wordml/cex" xmlns:w16cid="http://schemas.microsoft.com/office/word/2016/wordml/cid" xmlns:w16="http://schemas.microsoft.com/office/word/2018/wordml" xmlns:w16sdtdh="http://schemas.microsoft.com/office/word/2020/wordml/sdtdatahash" xmlns:w16se="http://schemas.microsoft.com/office/word/2015/wordml/symex" xmlns:wpg="http://schemas.microsoft.com/office/word/2010/wordprocessingGroup" xmlns:wpi="http://schemas.microsoft.com/office/word/2010/wordprocessingInk" xmlns:wne="http://schemas.microsoft.com/office/word/2006/wordml" xmlns:wps="http://schemas.microsoft.com/office/word/2010/wordprocessingShape" mc:Ignorable="w14 w15 w16se w16cid w16 w16cex w16sdtdh wp14">
+  <w:p>
+    <w:pPr>
+      <w:pStyle w:val="En-tte"/>
+    </w:pPr>
+  </w:p>
+</w:hdr>
+</file>
+
+<file path=word/header4.xml><?xml version="1.0" encoding="utf-8"?>
+<w:hdr xmlns:wpc="http://schemas.microsoft.com/office/word/2010/wordprocessingCanvas" xmlns:cx="http://schemas.microsoft.com/office/drawing/2014/chartex" xmlns:cx1="http://schemas.microsoft.com/office/drawing/2015/9/8/chartex" xmlns:cx2="http://schemas.microsoft.com/office/drawing/2015/10/21/chartex" xmlns:cx3="http://schemas.microsoft.com/office/drawing/2016/5/9/chartex" xmlns:cx4="http://schemas.microsoft.com/office/drawing/2016/5/10/chartex" xmlns:cx5="http://schemas.microsoft.com/office/drawing/2016/5/11/chartex" xmlns:cx6="http://schemas.microsoft.com/office/drawing/2016/5/12/chartex" xmlns:cx7="http://schemas.microsoft.com/office/drawing/2016/5/13/chartex" xmlns:cx8="http://schemas.microsoft.com/office/drawing/2016/5/14/chartex" xmlns:mc="http://schemas.openxmlformats.org/markup-compatibility/2006" xmlns:aink="http://schemas.microsoft.com/office/drawing/2016/ink" xmlns:am3d="http://schemas.microsoft.com/office/drawing/2017/model3d" xmlns:o="urn:schemas-microsoft-com:office:office" xmlns:oel="http://schemas.microsoft.com/office/2019/extlst" xmlns:r="http://schemas.openxmlformats.org/officeDocument/2006/relationships" xmlns:m="http://schemas.openxmlformats.org/officeDocument/2006/math" xmlns:v="urn:schemas-microsoft-com:vml" xmlns:wp14="http://schemas.microsoft.com/office/word/2010/wordprocessingDrawing" xmlns:wp="http://schemas.openxmlformats.org/drawingml/2006/wordprocessingDrawing" xmlns:w10="urn:schemas-microsoft-com:office:word" xmlns:w="http://schemas.openxmlformats.org/wordprocessingml/2006/main" xmlns:w14="http://schemas.microsoft.com/office/word/2010/wordml" xmlns:w15="http://schemas.microsoft.com/office/word/2012/wordml" xmlns:w16cex="http://schemas.microsoft.com/office/word/2018/wordml/cex" xmlns:w16cid="http://schemas.microsoft.com/office/word/2016/wordml/cid" xmlns:w16="http://schemas.microsoft.com/office/word/2018/wordml" xmlns:w16sdtdh="http://schemas.microsoft.com/office/word/2020/wordml/sdtdatahash" xmlns:w16se="http://schemas.microsoft.com/office/word/2015/wordml/symex" xmlns:wpg="http://schemas.microsoft.com/office/word/2010/wordprocessingGroup" xmlns:wpi="http://schemas.microsoft.com/office/word/2010/wordprocessingInk" xmlns:wne="http://schemas.microsoft.com/office/word/2006/wordml" xmlns:wps="http://schemas.microsoft.com/office/word/2010/wordprocessingShape" mc:Ignorable="w14 w15 w16se w16cid w16 w16cex w16sdtdh wp14">
+  <w:p>
+    <w:pPr>
+      <w:pStyle w:val="En-tte"/>
+    </w:pPr>
+  </w:p>
+</w:hdr>
+</file>
+
+<file path=word/header5.xml><?xml version="1.0" encoding="utf-8"?>
+<w:hdr xmlns:wpc="http://schemas.microsoft.com/office/word/2010/wordprocessingCanvas" xmlns:cx="http://schemas.microsoft.com/office/drawing/2014/chartex" xmlns:cx1="http://schemas.microsoft.com/office/drawing/2015/9/8/chartex" xmlns:cx2="http://schemas.microsoft.com/office/drawing/2015/10/21/chartex" xmlns:cx3="http://schemas.microsoft.com/office/drawing/2016/5/9/chartex" xmlns:cx4="http://schemas.microsoft.com/office/drawing/2016/5/10/chartex" xmlns:cx5="http://schemas.microsoft.com/office/drawing/2016/5/11/chartex" xmlns:cx6="http://schemas.microsoft.com/office/drawing/2016/5/12/chartex" xmlns:cx7="http://schemas.microsoft.com/office/drawing/2016/5/13/chartex" xmlns:cx8="http://schemas.microsoft.com/office/drawing/2016/5/14/chartex" xmlns:mc="http://schemas.openxmlformats.org/markup-compatibility/2006" xmlns:aink="http://schemas.microsoft.com/office/drawing/2016/ink" xmlns:am3d="http://schemas.microsoft.com/office/drawing/2017/model3d" xmlns:o="urn:schemas-microsoft-com:office:office" xmlns:oel="http://schemas.microsoft.com/office/2019/extlst" xmlns:r="http://schemas.openxmlformats.org/officeDocument/2006/relationships" xmlns:m="http://schemas.openxmlformats.org/officeDocument/2006/math" xmlns:v="urn:schemas-microsoft-com:vml" xmlns:wp14="http://schemas.microsoft.com/office/word/2010/wordprocessingDrawing" xmlns:wp="http://schemas.openxmlformats.org/drawingml/2006/wordprocessingDrawing" xmlns:w10="urn:schemas-microsoft-com:office:word" xmlns:w="http://schemas.openxmlformats.org/wordprocessingml/2006/main" xmlns:w14="http://schemas.microsoft.com/office/word/2010/wordml" xmlns:w15="http://schemas.microsoft.com/office/word/2012/wordml" xmlns:w16cex="http://schemas.microsoft.com/office/word/2018/wordml/cex" xmlns:w16cid="http://schemas.microsoft.com/office/word/2016/wordml/cid" xmlns:w16="http://schemas.microsoft.com/office/word/2018/wordml" xmlns:w16sdtdh="http://schemas.microsoft.com/office/word/2020/wordml/sdtdatahash" xmlns:w16se="http://schemas.microsoft.com/office/word/2015/wordml/symex" xmlns:wpg="http://schemas.microsoft.com/office/word/2010/wordprocessingGroup" xmlns:wpi="http://schemas.microsoft.com/office/word/2010/wordprocessingInk" xmlns:wne="http://schemas.microsoft.com/office/word/2006/wordml" xmlns:wps="http://schemas.microsoft.com/office/word/2010/wordprocessingShape" mc:Ignorable="w14 w15 w16se w16cid w16 w16cex w16sdtdh wp14">
+  <w:p>
+    <w:pPr>
+      <w:pStyle w:val="En-tte"/>
+    </w:pPr>
+  </w:p>
+</w:hdr>
+</file>
+
+<file path=word/header6.xml><?xml version="1.0" encoding="utf-8"?>
 <w:hdr xmlns:wpc="http://schemas.microsoft.com/office/word/2010/wordprocessingCanvas" xmlns:cx="http://schemas.microsoft.com/office/drawing/2014/chartex" xmlns:cx1="http://schemas.microsoft.com/office/drawing/2015/9/8/chartex" xmlns:cx2="http://schemas.microsoft.com/office/drawing/2015/10/21/chartex" xmlns:cx3="http://schemas.microsoft.com/office/drawing/2016/5/9/chartex" xmlns:cx4="http://schemas.microsoft.com/office/drawing/2016/5/10/chartex" xmlns:cx5="http://schemas.microsoft.com/office/drawing/2016/5/11/chartex" xmlns:cx6="http://schemas.microsoft.com/office/drawing/2016/5/12/chartex" xmlns:cx7="http://schemas.microsoft.com/office/drawing/2016/5/13/chartex" xmlns:cx8="http://schemas.microsoft.com/office/drawing/2016/5/14/chartex" xmlns:mc="http://schemas.openxmlformats.org/markup-compatibility/2006" xmlns:aink="http://schemas.microsoft.com/office/drawing/2016/ink" xmlns:am3d="http://schemas.microsoft.com/office/drawing/2017/model3d" xmlns:o="urn:schemas-microsoft-com:office:office" xmlns:oel="http://schemas.microsoft.com/office/2019/extlst" xmlns:r="http://schemas.openxmlformats.org/officeDocument/2006/relationships" xmlns:m="http://schemas.openxmlformats.org/officeDocument/2006/math" xmlns:v="urn:schemas-microsoft-com:vml" xmlns:wp14="http://schemas.microsoft.com/office/word/2010/wordprocessingDrawing" xmlns:wp="http://schemas.openxmlformats.org/drawingml/2006/wordprocessingDrawing" xmlns:w10="urn:schemas-microsoft-com:office:word" xmlns:w="http://schemas.openxmlformats.org/wordprocessingml/2006/main" xmlns:w14="http://schemas.microsoft.com/office/word/2010/wordml" xmlns:w15="http://schemas.microsoft.com/office/word/2012/wordml" xmlns:w16cex="http://schemas.microsoft.com/office/word/2018/wordml/cex" xmlns:w16cid="http://schemas.microsoft.com/office/word/2016/wordml/cid" xmlns:w16="http://schemas.microsoft.com/office/word/2018/wordml" xmlns:w16sdtdh="http://schemas.microsoft.com/office/word/2020/wordml/sdtdatahash" xmlns:w16se="http://schemas.microsoft.com/office/word/2015/wordml/symex" xmlns:wpg="http://schemas.microsoft.com/office/word/2010/wordprocessingGroup" xmlns:wpi="http://schemas.microsoft.com/office/word/2010/wordprocessingInk" xmlns:wne="http://schemas.microsoft.com/office/word/2006/wordml" xmlns:wps="http://schemas.microsoft.com/office/word/2010/wordprocessingShape" mc:Ignorable="w14 w15 w16se w16cid w16 w16cex w16sdtdh wp14">
   <w:p>
     <w:pPr>

</xml_diff>

<commit_message>
j'avais pas pull la modif du cr lol
</commit_message>
<xml_diff>
--- a/res/cr2.docx
+++ b/res/cr2.docx
@@ -302,14 +302,7 @@
                 <w:sz w:val="24"/>
                 <w:szCs w:val="20"/>
               </w:rPr>
-              <w:t xml:space="preserve"> </w:t>
-            </w:r>
-            <w:r>
-              <w:rPr>
-                <w:sz w:val="24"/>
-                <w:szCs w:val="20"/>
-              </w:rPr>
-              <w:t>60af537b</w:t>
+              <w:t xml:space="preserve"> 60af537b</w:t>
             </w:r>
           </w:p>
         </w:tc>
@@ -362,7 +355,7 @@
                 <w:noProof/>
                 <w:lang w:bidi="fr-FR"/>
               </w:rPr>
-              <w:t>8 mai</w:t>
+              <w:t>9 mai</w:t>
             </w:r>
             <w:r>
               <w:rPr>
@@ -425,15 +418,15 @@
               <w:jc w:val="both"/>
             </w:pPr>
             <w:r>
-              <w:t xml:space="preserve">Alexandre Herssens, Léopold </w:t>
+              <w:t xml:space="preserve">Alexandre </w:t>
             </w:r>
             <w:proofErr w:type="spellStart"/>
             <w:r>
-              <w:t>Varlamoff</w:t>
+              <w:t>Herssens</w:t>
             </w:r>
             <w:proofErr w:type="spellEnd"/>
             <w:r>
-              <w:t xml:space="preserve">, </w:t>
+              <w:t xml:space="preserve">, Léopold Varlamoff, </w:t>
             </w:r>
           </w:p>
           <w:p>
@@ -3633,10 +3626,7 @@
         <w:t xml:space="preserve"> </w:t>
       </w:r>
       <w:r>
-        <w:t>Il faut également que le graphe soit complet, nous avons donc dû définir un</w:t>
-      </w:r>
-      <w:r>
-        <w:t xml:space="preserve"> poids</w:t>
+        <w:t>Il faut également que le graphe soit complet, nous avons donc dû définir un poids</w:t>
       </w:r>
       <w:r>
         <w:t xml:space="preserve"> pour</w:t>
@@ -10388,10 +10378,7 @@
         <w:t xml:space="preserve">G’ </w:t>
       </w:r>
       <w:r>
-        <w:t>de taille (6,6)</w:t>
-      </w:r>
-      <w:r>
-        <w:t xml:space="preserve"> sera issue de </w:t>
+        <w:t xml:space="preserve">de taille (6,6) sera issue de </w:t>
       </w:r>
       <w:r>
         <w:rPr>
@@ -10418,16 +10405,7 @@
         <w:spacing w:after="240"/>
       </w:pPr>
       <w:r>
-        <w:t>Dans</w:t>
-      </w:r>
-      <w:r>
-        <w:t xml:space="preserve"> notre exemple, l’instance initiale d’Olivier </w:t>
-      </w:r>
-      <w:r>
-        <w:t>conserve son poids, mais son duplicata</w:t>
-      </w:r>
-      <w:r>
-        <w:t xml:space="preserve"> (</w:t>
+        <w:t>Dans notre exemple, l’instance initiale d’Olivier conserve son poids, mais son duplicata (</w:t>
       </w:r>
       <w:r>
         <w:rPr>
@@ -10437,16 +10415,7 @@
         <w:t>Olivier(D)</w:t>
       </w:r>
       <w:r>
-        <w:t>)</w:t>
-      </w:r>
-      <w:r>
-        <w:t xml:space="preserve"> subit un malus afin </w:t>
-      </w:r>
-      <w:r>
-        <w:t>qu’il</w:t>
-      </w:r>
-      <w:r>
-        <w:t xml:space="preserve"> n’ait pas une trop grande charge de travail.</w:t>
+        <w:t>) subit un malus afin qu’il n’ait pas une trop grande charge de travail.</w:t>
       </w:r>
     </w:p>
     <w:tbl>
@@ -16447,7 +16416,7 @@
                   <w:rPr>
                     <w:rFonts w:ascii="Cambria Math" w:hAnsi="Cambria Math"/>
                   </w:rPr>
-                  <m:t>Vincent</m:t>
+                  <m:t>Édouard</m:t>
                 </m:r>
               </m:e>
             </m:mr>
@@ -16465,7 +16434,7 @@
                   <w:rPr>
                     <w:rFonts w:ascii="Cambria Math" w:hAnsi="Cambria Math"/>
                   </w:rPr>
-                  <m:t>Olivier</m:t>
+                  <m:t>Vincent</m:t>
                 </m:r>
                 <m:ctrlPr>
                   <w:rPr>
@@ -16495,7 +16464,7 @@
                   <w:rPr>
                     <w:rFonts w:ascii="Cambria Math" w:eastAsia="Cambria Math" w:hAnsi="Cambria Math" w:cs="Cambria Math"/>
                   </w:rPr>
-                  <m:t>Édouard</m:t>
+                  <m:t>Pénélope</m:t>
                 </m:r>
                 <m:ctrlPr>
                   <w:rPr>
@@ -16698,7 +16667,10 @@
         <w:jc w:val="both"/>
       </w:pPr>
       <w:r>
-        <w:t xml:space="preserve">Décrétons que nous voulons le double de sa force à la moyenne : </w:t>
+        <w:t>Nous doublons la force de l</w:t>
+      </w:r>
+      <w:r>
+        <w:t xml:space="preserve">a moyenne : </w:t>
       </w:r>
       <m:oMath>
         <m:r>
@@ -16742,7 +16714,7 @@
     </w:p>
     <w:tbl>
       <w:tblPr>
-        <w:tblW w:w="9137" w:type="dxa"/>
+        <w:tblW w:w="8859" w:type="dxa"/>
         <w:tblCellMar>
           <w:left w:w="70" w:type="dxa"/>
           <w:right w:w="70" w:type="dxa"/>
@@ -16750,20 +16722,20 @@
         <w:tblLook w:val="04A0" w:firstRow="1" w:lastRow="0" w:firstColumn="1" w:lastColumn="0" w:noHBand="0" w:noVBand="1"/>
       </w:tblPr>
       <w:tblGrid>
-        <w:gridCol w:w="1820"/>
-        <w:gridCol w:w="1129"/>
-        <w:gridCol w:w="1547"/>
-        <w:gridCol w:w="1547"/>
-        <w:gridCol w:w="1547"/>
-        <w:gridCol w:w="1547"/>
+        <w:gridCol w:w="1765"/>
+        <w:gridCol w:w="1094"/>
+        <w:gridCol w:w="1500"/>
+        <w:gridCol w:w="1500"/>
+        <w:gridCol w:w="1500"/>
+        <w:gridCol w:w="1500"/>
       </w:tblGrid>
       <w:tr>
         <w:trPr>
-          <w:trHeight w:val="353"/>
+          <w:trHeight w:val="304"/>
         </w:trPr>
         <w:tc>
           <w:tcPr>
-            <w:tcW w:w="1820" w:type="dxa"/>
+            <w:tcW w:w="1765" w:type="dxa"/>
             <w:tcBorders>
               <w:top w:val="single" w:sz="4" w:space="0" w:color="auto"/>
               <w:left w:val="single" w:sz="4" w:space="0" w:color="auto"/>
@@ -16806,7 +16778,7 @@
         </w:tc>
         <w:tc>
           <w:tcPr>
-            <w:tcW w:w="1129" w:type="dxa"/>
+            <w:tcW w:w="1094" w:type="dxa"/>
             <w:tcBorders>
               <w:top w:val="single" w:sz="4" w:space="0" w:color="auto"/>
               <w:left w:val="nil"/>
@@ -16848,7 +16820,7 @@
         </w:tc>
         <w:tc>
           <w:tcPr>
-            <w:tcW w:w="1547" w:type="dxa"/>
+            <w:tcW w:w="1500" w:type="dxa"/>
             <w:tcBorders>
               <w:top w:val="single" w:sz="4" w:space="0" w:color="auto"/>
               <w:left w:val="nil"/>
@@ -16890,7 +16862,7 @@
         </w:tc>
         <w:tc>
           <w:tcPr>
-            <w:tcW w:w="1547" w:type="dxa"/>
+            <w:tcW w:w="1500" w:type="dxa"/>
             <w:tcBorders>
               <w:top w:val="single" w:sz="4" w:space="0" w:color="auto"/>
               <w:left w:val="nil"/>
@@ -16932,7 +16904,7 @@
         </w:tc>
         <w:tc>
           <w:tcPr>
-            <w:tcW w:w="1547" w:type="dxa"/>
+            <w:tcW w:w="1500" w:type="dxa"/>
             <w:tcBorders>
               <w:top w:val="single" w:sz="4" w:space="0" w:color="auto"/>
               <w:left w:val="nil"/>
@@ -16974,7 +16946,7 @@
         </w:tc>
         <w:tc>
           <w:tcPr>
-            <w:tcW w:w="1547" w:type="dxa"/>
+            <w:tcW w:w="1500" w:type="dxa"/>
             <w:tcBorders>
               <w:top w:val="single" w:sz="4" w:space="0" w:color="auto"/>
               <w:left w:val="nil"/>
@@ -17017,11 +16989,11 @@
       </w:tr>
       <w:tr>
         <w:trPr>
-          <w:trHeight w:val="353"/>
+          <w:trHeight w:val="304"/>
         </w:trPr>
         <w:tc>
           <w:tcPr>
-            <w:tcW w:w="1820" w:type="dxa"/>
+            <w:tcW w:w="1765" w:type="dxa"/>
             <w:tcBorders>
               <w:top w:val="nil"/>
               <w:left w:val="single" w:sz="4" w:space="0" w:color="auto"/>
@@ -17063,7 +17035,7 @@
         </w:tc>
         <w:tc>
           <w:tcPr>
-            <w:tcW w:w="1129" w:type="dxa"/>
+            <w:tcW w:w="1094" w:type="dxa"/>
             <w:tcBorders>
               <w:top w:val="single" w:sz="4" w:space="0" w:color="auto"/>
               <w:left w:val="single" w:sz="4" w:space="0" w:color="auto"/>
@@ -17105,7 +17077,7 @@
         </w:tc>
         <w:tc>
           <w:tcPr>
-            <w:tcW w:w="1547" w:type="dxa"/>
+            <w:tcW w:w="1500" w:type="dxa"/>
             <w:tcBorders>
               <w:top w:val="single" w:sz="4" w:space="0" w:color="auto"/>
               <w:left w:val="nil"/>
@@ -17147,7 +17119,7 @@
         </w:tc>
         <w:tc>
           <w:tcPr>
-            <w:tcW w:w="1547" w:type="dxa"/>
+            <w:tcW w:w="1500" w:type="dxa"/>
             <w:tcBorders>
               <w:top w:val="single" w:sz="4" w:space="0" w:color="auto"/>
               <w:left w:val="nil"/>
@@ -17189,7 +17161,7 @@
         </w:tc>
         <w:tc>
           <w:tcPr>
-            <w:tcW w:w="1547" w:type="dxa"/>
+            <w:tcW w:w="1500" w:type="dxa"/>
             <w:tcBorders>
               <w:top w:val="single" w:sz="4" w:space="0" w:color="auto"/>
               <w:left w:val="nil"/>
@@ -17231,7 +17203,7 @@
         </w:tc>
         <w:tc>
           <w:tcPr>
-            <w:tcW w:w="1547" w:type="dxa"/>
+            <w:tcW w:w="1500" w:type="dxa"/>
             <w:tcBorders>
               <w:top w:val="single" w:sz="4" w:space="0" w:color="auto"/>
               <w:left w:val="nil"/>
@@ -17274,11 +17246,11 @@
       </w:tr>
       <w:tr>
         <w:trPr>
-          <w:trHeight w:val="353"/>
+          <w:trHeight w:val="304"/>
         </w:trPr>
         <w:tc>
           <w:tcPr>
-            <w:tcW w:w="1820" w:type="dxa"/>
+            <w:tcW w:w="1765" w:type="dxa"/>
             <w:tcBorders>
               <w:top w:val="nil"/>
               <w:left w:val="single" w:sz="4" w:space="0" w:color="auto"/>
@@ -17320,7 +17292,7 @@
         </w:tc>
         <w:tc>
           <w:tcPr>
-            <w:tcW w:w="1129" w:type="dxa"/>
+            <w:tcW w:w="1094" w:type="dxa"/>
             <w:tcBorders>
               <w:top w:val="nil"/>
               <w:left w:val="single" w:sz="4" w:space="0" w:color="auto"/>
@@ -17362,7 +17334,7 @@
         </w:tc>
         <w:tc>
           <w:tcPr>
-            <w:tcW w:w="1547" w:type="dxa"/>
+            <w:tcW w:w="1500" w:type="dxa"/>
             <w:tcBorders>
               <w:top w:val="nil"/>
               <w:left w:val="nil"/>
@@ -17404,7 +17376,7 @@
         </w:tc>
         <w:tc>
           <w:tcPr>
-            <w:tcW w:w="1547" w:type="dxa"/>
+            <w:tcW w:w="1500" w:type="dxa"/>
             <w:tcBorders>
               <w:top w:val="nil"/>
               <w:left w:val="nil"/>
@@ -17446,7 +17418,7 @@
         </w:tc>
         <w:tc>
           <w:tcPr>
-            <w:tcW w:w="1547" w:type="dxa"/>
+            <w:tcW w:w="1500" w:type="dxa"/>
             <w:tcBorders>
               <w:top w:val="nil"/>
               <w:left w:val="nil"/>
@@ -17488,7 +17460,7 @@
         </w:tc>
         <w:tc>
           <w:tcPr>
-            <w:tcW w:w="1547" w:type="dxa"/>
+            <w:tcW w:w="1500" w:type="dxa"/>
             <w:tcBorders>
               <w:top w:val="nil"/>
               <w:left w:val="nil"/>
@@ -17531,11 +17503,11 @@
       </w:tr>
       <w:tr>
         <w:trPr>
-          <w:trHeight w:val="353"/>
+          <w:trHeight w:val="304"/>
         </w:trPr>
         <w:tc>
           <w:tcPr>
-            <w:tcW w:w="1820" w:type="dxa"/>
+            <w:tcW w:w="1765" w:type="dxa"/>
             <w:tcBorders>
               <w:top w:val="nil"/>
               <w:left w:val="single" w:sz="4" w:space="0" w:color="auto"/>
@@ -17577,7 +17549,7 @@
         </w:tc>
         <w:tc>
           <w:tcPr>
-            <w:tcW w:w="1129" w:type="dxa"/>
+            <w:tcW w:w="1094" w:type="dxa"/>
             <w:tcBorders>
               <w:top w:val="nil"/>
               <w:left w:val="single" w:sz="4" w:space="0" w:color="auto"/>
@@ -17619,7 +17591,7 @@
         </w:tc>
         <w:tc>
           <w:tcPr>
-            <w:tcW w:w="1547" w:type="dxa"/>
+            <w:tcW w:w="1500" w:type="dxa"/>
             <w:tcBorders>
               <w:top w:val="nil"/>
               <w:left w:val="nil"/>
@@ -17661,7 +17633,7 @@
         </w:tc>
         <w:tc>
           <w:tcPr>
-            <w:tcW w:w="1547" w:type="dxa"/>
+            <w:tcW w:w="1500" w:type="dxa"/>
             <w:tcBorders>
               <w:top w:val="nil"/>
               <w:left w:val="nil"/>
@@ -17703,7 +17675,7 @@
         </w:tc>
         <w:tc>
           <w:tcPr>
-            <w:tcW w:w="1547" w:type="dxa"/>
+            <w:tcW w:w="1500" w:type="dxa"/>
             <w:tcBorders>
               <w:top w:val="nil"/>
               <w:left w:val="nil"/>
@@ -17745,7 +17717,7 @@
         </w:tc>
         <w:tc>
           <w:tcPr>
-            <w:tcW w:w="1547" w:type="dxa"/>
+            <w:tcW w:w="1500" w:type="dxa"/>
             <w:tcBorders>
               <w:top w:val="nil"/>
               <w:left w:val="nil"/>
@@ -17788,11 +17760,11 @@
       </w:tr>
       <w:tr>
         <w:trPr>
-          <w:trHeight w:val="353"/>
+          <w:trHeight w:val="304"/>
         </w:trPr>
         <w:tc>
           <w:tcPr>
-            <w:tcW w:w="1820" w:type="dxa"/>
+            <w:tcW w:w="1765" w:type="dxa"/>
             <w:tcBorders>
               <w:top w:val="nil"/>
               <w:left w:val="single" w:sz="4" w:space="0" w:color="auto"/>
@@ -17834,7 +17806,7 @@
         </w:tc>
         <w:tc>
           <w:tcPr>
-            <w:tcW w:w="1129" w:type="dxa"/>
+            <w:tcW w:w="1094" w:type="dxa"/>
             <w:tcBorders>
               <w:top w:val="nil"/>
               <w:left w:val="single" w:sz="4" w:space="0" w:color="auto"/>
@@ -17876,7 +17848,7 @@
         </w:tc>
         <w:tc>
           <w:tcPr>
-            <w:tcW w:w="1547" w:type="dxa"/>
+            <w:tcW w:w="1500" w:type="dxa"/>
             <w:tcBorders>
               <w:top w:val="nil"/>
               <w:left w:val="nil"/>
@@ -17918,7 +17890,7 @@
         </w:tc>
         <w:tc>
           <w:tcPr>
-            <w:tcW w:w="1547" w:type="dxa"/>
+            <w:tcW w:w="1500" w:type="dxa"/>
             <w:tcBorders>
               <w:top w:val="nil"/>
               <w:left w:val="nil"/>
@@ -17960,7 +17932,7 @@
         </w:tc>
         <w:tc>
           <w:tcPr>
-            <w:tcW w:w="1547" w:type="dxa"/>
+            <w:tcW w:w="1500" w:type="dxa"/>
             <w:tcBorders>
               <w:top w:val="nil"/>
               <w:left w:val="nil"/>
@@ -18002,7 +17974,7 @@
         </w:tc>
         <w:tc>
           <w:tcPr>
-            <w:tcW w:w="1547" w:type="dxa"/>
+            <w:tcW w:w="1500" w:type="dxa"/>
             <w:tcBorders>
               <w:top w:val="nil"/>
               <w:left w:val="nil"/>
@@ -18045,11 +18017,11 @@
       </w:tr>
       <w:tr>
         <w:trPr>
-          <w:trHeight w:val="353"/>
+          <w:trHeight w:val="304"/>
         </w:trPr>
         <w:tc>
           <w:tcPr>
-            <w:tcW w:w="1820" w:type="dxa"/>
+            <w:tcW w:w="1765" w:type="dxa"/>
             <w:tcBorders>
               <w:top w:val="nil"/>
               <w:left w:val="single" w:sz="4" w:space="0" w:color="auto"/>
@@ -18091,7 +18063,7 @@
         </w:tc>
         <w:tc>
           <w:tcPr>
-            <w:tcW w:w="1129" w:type="dxa"/>
+            <w:tcW w:w="1094" w:type="dxa"/>
             <w:tcBorders>
               <w:top w:val="nil"/>
               <w:left w:val="single" w:sz="4" w:space="0" w:color="auto"/>
@@ -18133,7 +18105,7 @@
         </w:tc>
         <w:tc>
           <w:tcPr>
-            <w:tcW w:w="1547" w:type="dxa"/>
+            <w:tcW w:w="1500" w:type="dxa"/>
             <w:tcBorders>
               <w:top w:val="nil"/>
               <w:left w:val="nil"/>
@@ -18175,7 +18147,7 @@
         </w:tc>
         <w:tc>
           <w:tcPr>
-            <w:tcW w:w="1547" w:type="dxa"/>
+            <w:tcW w:w="1500" w:type="dxa"/>
             <w:tcBorders>
               <w:top w:val="nil"/>
               <w:left w:val="nil"/>
@@ -18217,7 +18189,7 @@
         </w:tc>
         <w:tc>
           <w:tcPr>
-            <w:tcW w:w="1547" w:type="dxa"/>
+            <w:tcW w:w="1500" w:type="dxa"/>
             <w:tcBorders>
               <w:top w:val="nil"/>
               <w:left w:val="nil"/>
@@ -18259,7 +18231,7 @@
         </w:tc>
         <w:tc>
           <w:tcPr>
-            <w:tcW w:w="1547" w:type="dxa"/>
+            <w:tcW w:w="1500" w:type="dxa"/>
             <w:tcBorders>
               <w:top w:val="nil"/>
               <w:left w:val="nil"/>
@@ -18517,7 +18489,10 @@
         <w:jc w:val="both"/>
       </w:pPr>
       <w:r>
-        <w:t xml:space="preserve">Décrétons que nous voulons le double de sa force à la moyenne : </w:t>
+        <w:t xml:space="preserve">Nous doublons la force de l’année </w:t>
+      </w:r>
+      <w:r>
+        <w:t xml:space="preserve">: </w:t>
       </w:r>
       <m:oMath>
         <m:r>
@@ -18561,7 +18536,7 @@
     </w:p>
     <w:tbl>
       <w:tblPr>
-        <w:tblW w:w="8993" w:type="dxa"/>
+        <w:tblW w:w="9123" w:type="dxa"/>
         <w:tblCellMar>
           <w:left w:w="70" w:type="dxa"/>
           <w:right w:w="70" w:type="dxa"/>
@@ -18569,20 +18544,20 @@
         <w:tblLook w:val="04A0" w:firstRow="1" w:lastRow="0" w:firstColumn="1" w:lastColumn="0" w:noHBand="0" w:noVBand="1"/>
       </w:tblPr>
       <w:tblGrid>
-        <w:gridCol w:w="1792"/>
-        <w:gridCol w:w="1113"/>
-        <w:gridCol w:w="1522"/>
-        <w:gridCol w:w="1522"/>
-        <w:gridCol w:w="1522"/>
-        <w:gridCol w:w="1522"/>
+        <w:gridCol w:w="1818"/>
+        <w:gridCol w:w="1129"/>
+        <w:gridCol w:w="1544"/>
+        <w:gridCol w:w="1544"/>
+        <w:gridCol w:w="1544"/>
+        <w:gridCol w:w="1544"/>
       </w:tblGrid>
       <w:tr>
         <w:trPr>
-          <w:trHeight w:val="304"/>
+          <w:trHeight w:val="321"/>
         </w:trPr>
         <w:tc>
           <w:tcPr>
-            <w:tcW w:w="1792" w:type="dxa"/>
+            <w:tcW w:w="1818" w:type="dxa"/>
             <w:tcBorders>
               <w:top w:val="single" w:sz="4" w:space="0" w:color="auto"/>
               <w:left w:val="single" w:sz="4" w:space="0" w:color="auto"/>
@@ -18625,7 +18600,7 @@
         </w:tc>
         <w:tc>
           <w:tcPr>
-            <w:tcW w:w="1113" w:type="dxa"/>
+            <w:tcW w:w="1129" w:type="dxa"/>
             <w:tcBorders>
               <w:top w:val="single" w:sz="4" w:space="0" w:color="auto"/>
               <w:left w:val="nil"/>
@@ -18667,7 +18642,7 @@
         </w:tc>
         <w:tc>
           <w:tcPr>
-            <w:tcW w:w="1522" w:type="dxa"/>
+            <w:tcW w:w="1544" w:type="dxa"/>
             <w:tcBorders>
               <w:top w:val="single" w:sz="4" w:space="0" w:color="auto"/>
               <w:left w:val="nil"/>
@@ -18709,7 +18684,7 @@
         </w:tc>
         <w:tc>
           <w:tcPr>
-            <w:tcW w:w="1522" w:type="dxa"/>
+            <w:tcW w:w="1544" w:type="dxa"/>
             <w:tcBorders>
               <w:top w:val="single" w:sz="4" w:space="0" w:color="auto"/>
               <w:left w:val="nil"/>
@@ -18751,7 +18726,7 @@
         </w:tc>
         <w:tc>
           <w:tcPr>
-            <w:tcW w:w="1522" w:type="dxa"/>
+            <w:tcW w:w="1544" w:type="dxa"/>
             <w:tcBorders>
               <w:top w:val="single" w:sz="4" w:space="0" w:color="auto"/>
               <w:left w:val="nil"/>
@@ -18793,7 +18768,7 @@
         </w:tc>
         <w:tc>
           <w:tcPr>
-            <w:tcW w:w="1522" w:type="dxa"/>
+            <w:tcW w:w="1544" w:type="dxa"/>
             <w:tcBorders>
               <w:top w:val="single" w:sz="4" w:space="0" w:color="auto"/>
               <w:left w:val="nil"/>
@@ -18836,11 +18811,11 @@
       </w:tr>
       <w:tr>
         <w:trPr>
-          <w:trHeight w:val="304"/>
+          <w:trHeight w:val="321"/>
         </w:trPr>
         <w:tc>
           <w:tcPr>
-            <w:tcW w:w="1792" w:type="dxa"/>
+            <w:tcW w:w="1818" w:type="dxa"/>
             <w:tcBorders>
               <w:top w:val="nil"/>
               <w:left w:val="single" w:sz="4" w:space="0" w:color="auto"/>
@@ -18882,7 +18857,7 @@
         </w:tc>
         <w:tc>
           <w:tcPr>
-            <w:tcW w:w="1113" w:type="dxa"/>
+            <w:tcW w:w="1129" w:type="dxa"/>
             <w:tcBorders>
               <w:top w:val="single" w:sz="4" w:space="0" w:color="auto"/>
               <w:left w:val="single" w:sz="4" w:space="0" w:color="auto"/>
@@ -18924,7 +18899,7 @@
         </w:tc>
         <w:tc>
           <w:tcPr>
-            <w:tcW w:w="1522" w:type="dxa"/>
+            <w:tcW w:w="1544" w:type="dxa"/>
             <w:tcBorders>
               <w:top w:val="single" w:sz="4" w:space="0" w:color="auto"/>
               <w:left w:val="nil"/>
@@ -18966,7 +18941,7 @@
         </w:tc>
         <w:tc>
           <w:tcPr>
-            <w:tcW w:w="1522" w:type="dxa"/>
+            <w:tcW w:w="1544" w:type="dxa"/>
             <w:tcBorders>
               <w:top w:val="single" w:sz="4" w:space="0" w:color="auto"/>
               <w:left w:val="nil"/>
@@ -19008,7 +18983,7 @@
         </w:tc>
         <w:tc>
           <w:tcPr>
-            <w:tcW w:w="1522" w:type="dxa"/>
+            <w:tcW w:w="1544" w:type="dxa"/>
             <w:tcBorders>
               <w:top w:val="single" w:sz="4" w:space="0" w:color="auto"/>
               <w:left w:val="nil"/>
@@ -19050,7 +19025,7 @@
         </w:tc>
         <w:tc>
           <w:tcPr>
-            <w:tcW w:w="1522" w:type="dxa"/>
+            <w:tcW w:w="1544" w:type="dxa"/>
             <w:tcBorders>
               <w:top w:val="single" w:sz="4" w:space="0" w:color="auto"/>
               <w:left w:val="nil"/>
@@ -19093,11 +19068,11 @@
       </w:tr>
       <w:tr>
         <w:trPr>
-          <w:trHeight w:val="304"/>
+          <w:trHeight w:val="321"/>
         </w:trPr>
         <w:tc>
           <w:tcPr>
-            <w:tcW w:w="1792" w:type="dxa"/>
+            <w:tcW w:w="1818" w:type="dxa"/>
             <w:tcBorders>
               <w:top w:val="nil"/>
               <w:left w:val="single" w:sz="4" w:space="0" w:color="auto"/>
@@ -19139,7 +19114,7 @@
         </w:tc>
         <w:tc>
           <w:tcPr>
-            <w:tcW w:w="1113" w:type="dxa"/>
+            <w:tcW w:w="1129" w:type="dxa"/>
             <w:tcBorders>
               <w:top w:val="nil"/>
               <w:left w:val="single" w:sz="4" w:space="0" w:color="auto"/>
@@ -19181,7 +19156,7 @@
         </w:tc>
         <w:tc>
           <w:tcPr>
-            <w:tcW w:w="1522" w:type="dxa"/>
+            <w:tcW w:w="1544" w:type="dxa"/>
             <w:tcBorders>
               <w:top w:val="nil"/>
               <w:left w:val="nil"/>
@@ -19223,7 +19198,7 @@
         </w:tc>
         <w:tc>
           <w:tcPr>
-            <w:tcW w:w="1522" w:type="dxa"/>
+            <w:tcW w:w="1544" w:type="dxa"/>
             <w:tcBorders>
               <w:top w:val="nil"/>
               <w:left w:val="nil"/>
@@ -19265,7 +19240,7 @@
         </w:tc>
         <w:tc>
           <w:tcPr>
-            <w:tcW w:w="1522" w:type="dxa"/>
+            <w:tcW w:w="1544" w:type="dxa"/>
             <w:tcBorders>
               <w:top w:val="nil"/>
               <w:left w:val="nil"/>
@@ -19307,7 +19282,7 @@
         </w:tc>
         <w:tc>
           <w:tcPr>
-            <w:tcW w:w="1522" w:type="dxa"/>
+            <w:tcW w:w="1544" w:type="dxa"/>
             <w:tcBorders>
               <w:top w:val="nil"/>
               <w:left w:val="nil"/>
@@ -19350,11 +19325,11 @@
       </w:tr>
       <w:tr>
         <w:trPr>
-          <w:trHeight w:val="304"/>
+          <w:trHeight w:val="321"/>
         </w:trPr>
         <w:tc>
           <w:tcPr>
-            <w:tcW w:w="1792" w:type="dxa"/>
+            <w:tcW w:w="1818" w:type="dxa"/>
             <w:tcBorders>
               <w:top w:val="nil"/>
               <w:left w:val="single" w:sz="4" w:space="0" w:color="auto"/>
@@ -19396,7 +19371,7 @@
         </w:tc>
         <w:tc>
           <w:tcPr>
-            <w:tcW w:w="1113" w:type="dxa"/>
+            <w:tcW w:w="1129" w:type="dxa"/>
             <w:tcBorders>
               <w:top w:val="nil"/>
               <w:left w:val="single" w:sz="4" w:space="0" w:color="auto"/>
@@ -19438,7 +19413,7 @@
         </w:tc>
         <w:tc>
           <w:tcPr>
-            <w:tcW w:w="1522" w:type="dxa"/>
+            <w:tcW w:w="1544" w:type="dxa"/>
             <w:tcBorders>
               <w:top w:val="nil"/>
               <w:left w:val="nil"/>
@@ -19480,7 +19455,7 @@
         </w:tc>
         <w:tc>
           <w:tcPr>
-            <w:tcW w:w="1522" w:type="dxa"/>
+            <w:tcW w:w="1544" w:type="dxa"/>
             <w:tcBorders>
               <w:top w:val="nil"/>
               <w:left w:val="nil"/>
@@ -19522,7 +19497,7 @@
         </w:tc>
         <w:tc>
           <w:tcPr>
-            <w:tcW w:w="1522" w:type="dxa"/>
+            <w:tcW w:w="1544" w:type="dxa"/>
             <w:tcBorders>
               <w:top w:val="nil"/>
               <w:left w:val="nil"/>
@@ -19564,7 +19539,7 @@
         </w:tc>
         <w:tc>
           <w:tcPr>
-            <w:tcW w:w="1522" w:type="dxa"/>
+            <w:tcW w:w="1544" w:type="dxa"/>
             <w:tcBorders>
               <w:top w:val="nil"/>
               <w:left w:val="nil"/>
@@ -19607,11 +19582,11 @@
       </w:tr>
       <w:tr>
         <w:trPr>
-          <w:trHeight w:val="304"/>
+          <w:trHeight w:val="321"/>
         </w:trPr>
         <w:tc>
           <w:tcPr>
-            <w:tcW w:w="1792" w:type="dxa"/>
+            <w:tcW w:w="1818" w:type="dxa"/>
             <w:tcBorders>
               <w:top w:val="nil"/>
               <w:left w:val="single" w:sz="4" w:space="0" w:color="auto"/>
@@ -19653,7 +19628,7 @@
         </w:tc>
         <w:tc>
           <w:tcPr>
-            <w:tcW w:w="1113" w:type="dxa"/>
+            <w:tcW w:w="1129" w:type="dxa"/>
             <w:tcBorders>
               <w:top w:val="nil"/>
               <w:left w:val="single" w:sz="4" w:space="0" w:color="auto"/>
@@ -19695,7 +19670,7 @@
         </w:tc>
         <w:tc>
           <w:tcPr>
-            <w:tcW w:w="1522" w:type="dxa"/>
+            <w:tcW w:w="1544" w:type="dxa"/>
             <w:tcBorders>
               <w:top w:val="nil"/>
               <w:left w:val="nil"/>
@@ -19737,7 +19712,7 @@
         </w:tc>
         <w:tc>
           <w:tcPr>
-            <w:tcW w:w="1522" w:type="dxa"/>
+            <w:tcW w:w="1544" w:type="dxa"/>
             <w:tcBorders>
               <w:top w:val="nil"/>
               <w:left w:val="nil"/>
@@ -19779,7 +19754,7 @@
         </w:tc>
         <w:tc>
           <w:tcPr>
-            <w:tcW w:w="1522" w:type="dxa"/>
+            <w:tcW w:w="1544" w:type="dxa"/>
             <w:tcBorders>
               <w:top w:val="nil"/>
               <w:left w:val="nil"/>
@@ -19821,7 +19796,7 @@
         </w:tc>
         <w:tc>
           <w:tcPr>
-            <w:tcW w:w="1522" w:type="dxa"/>
+            <w:tcW w:w="1544" w:type="dxa"/>
             <w:tcBorders>
               <w:top w:val="nil"/>
               <w:left w:val="nil"/>
@@ -19864,11 +19839,11 @@
       </w:tr>
       <w:tr>
         <w:trPr>
-          <w:trHeight w:val="304"/>
+          <w:trHeight w:val="321"/>
         </w:trPr>
         <w:tc>
           <w:tcPr>
-            <w:tcW w:w="1792" w:type="dxa"/>
+            <w:tcW w:w="1818" w:type="dxa"/>
             <w:tcBorders>
               <w:top w:val="nil"/>
               <w:left w:val="single" w:sz="4" w:space="0" w:color="auto"/>
@@ -19910,7 +19885,7 @@
         </w:tc>
         <w:tc>
           <w:tcPr>
-            <w:tcW w:w="1113" w:type="dxa"/>
+            <w:tcW w:w="1129" w:type="dxa"/>
             <w:tcBorders>
               <w:top w:val="nil"/>
               <w:left w:val="single" w:sz="4" w:space="0" w:color="auto"/>
@@ -19952,7 +19927,7 @@
         </w:tc>
         <w:tc>
           <w:tcPr>
-            <w:tcW w:w="1522" w:type="dxa"/>
+            <w:tcW w:w="1544" w:type="dxa"/>
             <w:tcBorders>
               <w:top w:val="nil"/>
               <w:left w:val="nil"/>
@@ -19994,7 +19969,7 @@
         </w:tc>
         <w:tc>
           <w:tcPr>
-            <w:tcW w:w="1522" w:type="dxa"/>
+            <w:tcW w:w="1544" w:type="dxa"/>
             <w:tcBorders>
               <w:top w:val="nil"/>
               <w:left w:val="nil"/>
@@ -20036,7 +20011,7 @@
         </w:tc>
         <w:tc>
           <w:tcPr>
-            <w:tcW w:w="1522" w:type="dxa"/>
+            <w:tcW w:w="1544" w:type="dxa"/>
             <w:tcBorders>
               <w:top w:val="nil"/>
               <w:left w:val="nil"/>
@@ -20078,7 +20053,7 @@
         </w:tc>
         <w:tc>
           <w:tcPr>
-            <w:tcW w:w="1522" w:type="dxa"/>
+            <w:tcW w:w="1544" w:type="dxa"/>
             <w:tcBorders>
               <w:top w:val="nil"/>
               <w:left w:val="nil"/>
@@ -20324,7 +20299,10 @@
         <w:jc w:val="both"/>
       </w:pPr>
       <w:r>
-        <w:t xml:space="preserve">Décrétons que nous voulons le double de sa force à la moyenne : </w:t>
+        <w:t xml:space="preserve">Nous doublons la force des absences </w:t>
+      </w:r>
+      <w:r>
+        <w:t xml:space="preserve">: </w:t>
       </w:r>
       <m:oMath>
         <m:r>
@@ -25923,42 +25901,6 @@
         <w:t>.</w:t>
       </w:r>
     </w:p>
-    <w:p>
-      <w:pPr>
-        <w:pStyle w:val="Contenu"/>
-      </w:pPr>
-    </w:p>
-    <w:p>
-      <w:pPr>
-        <w:pStyle w:val="Contenu"/>
-      </w:pPr>
-    </w:p>
-    <w:p>
-      <w:pPr>
-        <w:pStyle w:val="Contenu"/>
-      </w:pPr>
-    </w:p>
-    <w:p>
-      <w:pPr>
-        <w:pStyle w:val="Contenu"/>
-        <w:rPr>
-          <w:color w:val="FFFFFF" w:themeColor="background1"/>
-        </w:rPr>
-      </w:pPr>
-      <w:r>
-        <w:rPr>
-          <w:color w:val="FFFFFF" w:themeColor="background1"/>
-        </w:rPr>
-        <w:t>NOUS N’AVONS ETE QUE DEUX</w:t>
-      </w:r>
-      <w:r>
-        <w:rPr>
-          <w:color w:val="FFFFFF" w:themeColor="background1"/>
-        </w:rPr>
-        <w:t> !!</w:t>
-      </w:r>
-    </w:p>
-    <w:p/>
     <w:sectPr>
       <w:headerReference w:type="default" r:id="rId28"/>
       <w:type w:val="continuous"/>

</xml_diff>